<commit_message>
Rendered all docs without tables where possible
</commit_message>
<xml_diff>
--- a/_policy_documents/auto-generated/Form_ConflictofInterest_v0.2.docx
+++ b/_policy_documents/auto-generated/Form_ConflictofInterest_v0.2.docx
@@ -72,7 +72,7 @@
         <w:pStyle w:val="Heading2"/>
       </w:pPr>
       <w:r>
-        <w:t xml:space="preserve">1 Definitions</w:t>
+        <w:t xml:space="preserve">Definitions</w:t>
       </w:r>
     </w:p>
     <w:p>
@@ -107,6 +107,7 @@
           <w:ilvl w:val="0"/>
           <w:numId w:val="1001"/>
         </w:numPr>
+        <w:pStyle w:val="Compact"/>
       </w:pPr>
       <w:r>
         <w:t xml:space="preserve">Financial</w:t>
@@ -118,6 +119,7 @@
           <w:ilvl w:val="0"/>
           <w:numId w:val="1001"/>
         </w:numPr>
+        <w:pStyle w:val="Compact"/>
       </w:pPr>
       <w:r>
         <w:t xml:space="preserve">Business</w:t>
@@ -129,6 +131,7 @@
           <w:ilvl w:val="0"/>
           <w:numId w:val="1001"/>
         </w:numPr>
+        <w:pStyle w:val="Compact"/>
       </w:pPr>
       <w:r>
         <w:t xml:space="preserve">Research</w:t>
@@ -140,6 +143,7 @@
           <w:ilvl w:val="0"/>
           <w:numId w:val="1001"/>
         </w:numPr>
+        <w:pStyle w:val="Compact"/>
       </w:pPr>
       <w:r>
         <w:t xml:space="preserve">Research funding</w:t>
@@ -151,6 +155,7 @@
           <w:ilvl w:val="0"/>
           <w:numId w:val="1001"/>
         </w:numPr>
+        <w:pStyle w:val="Compact"/>
       </w:pPr>
       <w:r>
         <w:t xml:space="preserve">Intellectual property interest</w:t>
@@ -162,6 +167,7 @@
           <w:ilvl w:val="0"/>
           <w:numId w:val="1001"/>
         </w:numPr>
+        <w:pStyle w:val="Compact"/>
       </w:pPr>
       <w:r>
         <w:t xml:space="preserve">Public statements</w:t>
@@ -173,6 +179,7 @@
           <w:ilvl w:val="0"/>
           <w:numId w:val="1001"/>
         </w:numPr>
+        <w:pStyle w:val="Compact"/>
       </w:pPr>
       <w:r>
         <w:t xml:space="preserve">Positions held</w:t>
@@ -184,6 +191,7 @@
           <w:ilvl w:val="0"/>
           <w:numId w:val="1001"/>
         </w:numPr>
+        <w:pStyle w:val="Compact"/>
       </w:pPr>
       <w:r>
         <w:t xml:space="preserve">Employment</w:t>
@@ -195,6 +203,7 @@
           <w:ilvl w:val="0"/>
           <w:numId w:val="1001"/>
         </w:numPr>
+        <w:pStyle w:val="Compact"/>
       </w:pPr>
       <w:r>
         <w:t xml:space="preserve">Consultancies</w:t>
@@ -206,6 +215,7 @@
           <w:ilvl w:val="0"/>
           <w:numId w:val="1001"/>
         </w:numPr>
+        <w:pStyle w:val="Compact"/>
       </w:pPr>
       <w:r>
         <w:t xml:space="preserve">Directorships</w:t>
@@ -217,6 +227,7 @@
           <w:ilvl w:val="0"/>
           <w:numId w:val="1001"/>
         </w:numPr>
+        <w:pStyle w:val="Compact"/>
       </w:pPr>
       <w:r>
         <w:t xml:space="preserve">Any other interest</w:t>
@@ -229,7 +240,7 @@
         <w:pStyle w:val="Heading2"/>
       </w:pPr>
       <w:r>
-        <w:t xml:space="preserve">2 Declaring Conflicts</w:t>
+        <w:t xml:space="preserve">Declaring Conflicts</w:t>
       </w:r>
     </w:p>
     <w:p>
@@ -246,6 +257,7 @@
           <w:ilvl w:val="0"/>
           <w:numId w:val="1002"/>
         </w:numPr>
+        <w:pStyle w:val="Compact"/>
       </w:pPr>
       <w:r>
         <w:t xml:space="preserve">The type of potential conflict of interest</w:t>
@@ -257,6 +269,7 @@
           <w:ilvl w:val="0"/>
           <w:numId w:val="1002"/>
         </w:numPr>
+        <w:pStyle w:val="Compact"/>
       </w:pPr>
       <w:r>
         <w:t xml:space="preserve">The nature of the activity</w:t>
@@ -268,6 +281,7 @@
           <w:ilvl w:val="0"/>
           <w:numId w:val="1002"/>
         </w:numPr>
+        <w:pStyle w:val="Compact"/>
       </w:pPr>
       <w:r>
         <w:t xml:space="preserve">A description of all parties involved</w:t>
@@ -279,6 +293,7 @@
           <w:ilvl w:val="0"/>
           <w:numId w:val="1002"/>
         </w:numPr>
+        <w:pStyle w:val="Compact"/>
       </w:pPr>
       <w:r>
         <w:t xml:space="preserve">The potential financial or non-financial interests or benefits</w:t>
@@ -290,6 +305,7 @@
           <w:ilvl w:val="0"/>
           <w:numId w:val="1002"/>
         </w:numPr>
+        <w:pStyle w:val="Compact"/>
       </w:pPr>
       <w:r>
         <w:t xml:space="preserve">Any other relevant information</w:t>
@@ -307,7 +323,7 @@
         <w:pStyle w:val="Heading2"/>
       </w:pPr>
       <w:r>
-        <w:t xml:space="preserve">3 Declaration</w:t>
+        <w:t xml:space="preserve">Declaration</w:t>
       </w:r>
     </w:p>
     <w:p>
@@ -315,91 +331,167 @@
         <w:pStyle w:val="FirstParagraph"/>
       </w:pPr>
       <w:r>
-        <w:t xml:space="preserve">I, (print full name)</w:t>
+        <w:t xml:space="preserve">I,</w:t>
+      </w:r>
+      <w:r>
+        <w:t xml:space="preserve"> </w:t>
+      </w:r>
+      <w:r>
+        <w:rPr>
+          <w:iCs/>
+          <w:i/>
+        </w:rPr>
+        <w:t xml:space="preserve">(print full name)</w:t>
+      </w:r>
+      <w:r>
+        <w:br/>
+      </w:r>
+      <w:r>
+        <w:t xml:space="preserve"> </w:t>
+      </w:r>
+      <w:r>
+        <w:br/>
+      </w:r>
+      <w:r>
+        <w:t xml:space="preserve"> </w:t>
+      </w:r>
+      <w:r>
+        <w:br/>
+      </w:r>
+      <w:r>
+        <w:t xml:space="preserve">of</w:t>
+      </w:r>
+      <w:r>
+        <w:t xml:space="preserve"> </w:t>
+      </w:r>
+      <w:r>
+        <w:rPr>
+          <w:iCs/>
+          <w:i/>
+        </w:rPr>
+        <w:t xml:space="preserve">(insert organisation)</w:t>
+      </w:r>
+      <w:r>
+        <w:br/>
+      </w:r>
+      <w:r>
+        <w:t xml:space="preserve"> </w:t>
+      </w:r>
+      <w:r>
+        <w:br/>
+      </w:r>
+      <w:r>
+        <w:t xml:space="preserve"> </w:t>
       </w:r>
     </w:p>
     <w:p>
-      <w:r>
-        <w:pict>
-          <v:rect style="width:0;height:1.5pt" o:hralign="center" o:hrstd="t" o:hr="t"/>
-        </w:pict>
+      <w:pPr>
+        <w:pStyle w:val="BodyText"/>
+      </w:pPr>
+      <w:r>
+        <w:t xml:space="preserve">Hereby disclose the following, real, potential or perceived Conflict(s) of Interest that may interfere with my involvement on the ODAP Data Access Governance Committee</w:t>
+      </w:r>
+      <w:r>
+        <w:t xml:space="preserve"> </w:t>
+      </w:r>
+      <w:r>
+        <w:rPr>
+          <w:iCs/>
+          <w:i/>
+        </w:rPr>
+        <w:t xml:space="preserve">(please insert additional pages if necessary)</w:t>
+      </w:r>
+      <w:r>
+        <w:br/>
+      </w:r>
+      <w:r>
+        <w:t xml:space="preserve"> </w:t>
+      </w:r>
+      <w:r>
+        <w:br/>
+      </w:r>
+      <w:r>
+        <w:t xml:space="preserve"> </w:t>
+      </w:r>
+      <w:r>
+        <w:br/>
+      </w:r>
+      <w:r>
+        <w:t xml:space="preserve"> </w:t>
+      </w:r>
+      <w:r>
+        <w:br/>
+      </w:r>
+      <w:r>
+        <w:t xml:space="preserve"> </w:t>
+      </w:r>
+      <w:r>
+        <w:br/>
+      </w:r>
+      <w:r>
+        <w:t xml:space="preserve"> </w:t>
+      </w:r>
+      <w:r>
+        <w:br/>
+      </w:r>
+      <w:r>
+        <w:t xml:space="preserve"> </w:t>
+      </w:r>
+      <w:r>
+        <w:br/>
+      </w:r>
+      <w:r>
+        <w:t xml:space="preserve"> </w:t>
+      </w:r>
+      <w:r>
+        <w:br/>
+      </w:r>
+      <w:r>
+        <w:t xml:space="preserve"> </w:t>
+      </w:r>
+      <w:r>
+        <w:br/>
+      </w:r>
+      <w:r>
+        <w:t xml:space="preserve"> </w:t>
       </w:r>
     </w:p>
     <w:p>
       <w:pPr>
-        <w:pStyle w:val="FirstParagraph"/>
-      </w:pPr>
-      <w:r>
-        <w:t xml:space="preserve">of (insert organisation)</w:t>
+        <w:pStyle w:val="BodyText"/>
+      </w:pPr>
+      <w:r>
+        <w:t xml:space="preserve">OR</w:t>
       </w:r>
     </w:p>
     <w:p>
-      <w:r>
-        <w:pict>
-          <v:rect style="width:0;height:1.5pt" o:hralign="center" o:hrstd="t" o:hr="t"/>
-        </w:pict>
+      <w:pPr>
+        <w:pStyle w:val="BodyText"/>
+      </w:pPr>
+      <w:r>
+        <w:t xml:space="preserve">If no conflicts are disclosed above, I am not aware of any real, potential or perceived Conflict(s) of Interest that may interfere with my involvement on the ODAP Data Access Governance Committee. If any actual, potential or perceived conflicts of interest arise in the future, I will inform the ODAP Secretariat, or Chair immediately.</w:t>
       </w:r>
     </w:p>
     <w:p>
       <w:pPr>
-        <w:numPr>
-          <w:ilvl w:val="0"/>
-          <w:numId w:val="1003"/>
-        </w:numPr>
-        <w:pStyle w:val="Compact"/>
-      </w:pPr>
-      <w:r>
-        <w:t xml:space="preserve">hereby disclose the following, real, potential or perceived Conflict(s) of Interest (please insert additional pages if necessary) that may interfere with my involvement on the ODAP Data Access Governance Committee</w:t>
+        <w:pStyle w:val="BodyText"/>
+      </w:pPr>
+      <w:r>
+        <w:t xml:space="preserve">I have read and understood the ODAP Conflict of Interest Policy and will adhere to the policy during my time participating in the ODAP Data Access Governance Committee. If my circumstances change or come to my attention regarding any actual or perceived conflicts of interest, I will disclose to the ODAP secretariat, or Chair immediately.</w:t>
       </w:r>
     </w:p>
     <w:p>
-      <w:r>
-        <w:pict>
-          <v:rect style="width:0;height:1.5pt" o:hralign="center" o:hrstd="t" o:hr="t"/>
-        </w:pict>
-      </w:r>
-    </w:p>
-    <w:p>
-      <w:pPr>
-        <w:pStyle w:val="FirstParagraph"/>
-      </w:pPr>
-      <w:r>
-        <w:t xml:space="preserve">OR</w:t>
-      </w:r>
-    </w:p>
-    <w:p>
-      <w:pPr>
-        <w:numPr>
-          <w:ilvl w:val="0"/>
-          <w:numId w:val="1004"/>
-        </w:numPr>
-        <w:pStyle w:val="Compact"/>
-      </w:pPr>
-      <w:r>
-        <w:t xml:space="preserve">am not aware of any real, potential or perceived Conflict(s) of Interest that may interfere with my involvement on the ODAP Data Access Governance Committee. If any actual, potential or perceived conflicts of interest arise in the future, I will inform the ODAP Secretariat, or Chair immediately.</w:t>
-      </w:r>
-    </w:p>
-    <w:p>
-      <w:pPr>
-        <w:pStyle w:val="FirstParagraph"/>
-      </w:pPr>
-      <w:r>
-        <w:t xml:space="preserve">Initial</w:t>
-      </w:r>
-    </w:p>
-    <w:p>
-      <w:r>
-        <w:pict>
-          <v:rect style="width:0;height:1.5pt" o:hralign="center" o:hrstd="t" o:hr="t"/>
-        </w:pict>
-      </w:r>
-    </w:p>
-    <w:p>
-      <w:pPr>
-        <w:pStyle w:val="FirstParagraph"/>
-      </w:pPr>
-      <w:r>
-        <w:t xml:space="preserve">(c) I have read and understood the ODAP Conflict of Interest Policy and will adhere to the policy during my time participating in the ODAP Data Access Governance Committee. If my circumstances change or come to my attention regarding any actual or perceived conflicts of interest, I will disclose to the ODAP secretariat, or Chair immediately.</w:t>
+      <w:pPr>
+        <w:pStyle w:val="BodyText"/>
+      </w:pPr>
+      <w:r>
+        <w:t xml:space="preserve"> </w:t>
+      </w:r>
+      <w:r>
+        <w:br/>
+      </w:r>
+      <w:r>
+        <w:t xml:space="preserve"> </w:t>
       </w:r>
     </w:p>
     <w:p>
@@ -1484,176 +1576,6 @@
       </w:pPr>
     </w:lvl>
   </w:abstractNum>
-  <w:abstractNum w:abstractNumId="99421">
-    <w:nsid w:val="A99421"/>
-    <w:multiLevelType w:val="multilevel"/>
-    <w:lvl w:ilvl="0">
-      <w:start w:val="1"/>
-      <w:numFmt w:val="decimal"/>
-      <w:lvlText w:val="%1)"/>
-      <w:lvlJc w:val="left"/>
-      <w:pPr>
-        <w:ind w:left="720" w:hanging="480"/>
-      </w:pPr>
-    </w:lvl>
-    <w:lvl w:ilvl="1">
-      <w:start w:val="1"/>
-      <w:numFmt w:val="decimal"/>
-      <w:lvlText w:val="%2)"/>
-      <w:lvlJc w:val="left"/>
-      <w:pPr>
-        <w:ind w:left="1440" w:hanging="480"/>
-      </w:pPr>
-    </w:lvl>
-    <w:lvl w:ilvl="2">
-      <w:start w:val="1"/>
-      <w:numFmt w:val="decimal"/>
-      <w:lvlText w:val="%3)"/>
-      <w:lvlJc w:val="left"/>
-      <w:pPr>
-        <w:ind w:left="2160" w:hanging="480"/>
-      </w:pPr>
-    </w:lvl>
-    <w:lvl w:ilvl="3">
-      <w:start w:val="1"/>
-      <w:numFmt w:val="decimal"/>
-      <w:lvlText w:val="%4)"/>
-      <w:lvlJc w:val="left"/>
-      <w:pPr>
-        <w:ind w:left="2880" w:hanging="480"/>
-      </w:pPr>
-    </w:lvl>
-    <w:lvl w:ilvl="4">
-      <w:start w:val="1"/>
-      <w:numFmt w:val="decimal"/>
-      <w:lvlText w:val="%5)"/>
-      <w:lvlJc w:val="left"/>
-      <w:pPr>
-        <w:ind w:left="3600" w:hanging="480"/>
-      </w:pPr>
-    </w:lvl>
-    <w:lvl w:ilvl="5">
-      <w:start w:val="1"/>
-      <w:numFmt w:val="decimal"/>
-      <w:lvlText w:val="%6)"/>
-      <w:lvlJc w:val="left"/>
-      <w:pPr>
-        <w:ind w:left="4320" w:hanging="480"/>
-      </w:pPr>
-    </w:lvl>
-    <w:lvl w:ilvl="6">
-      <w:start w:val="1"/>
-      <w:numFmt w:val="decimal"/>
-      <w:lvlText w:val="%7)"/>
-      <w:lvlJc w:val="left"/>
-      <w:pPr>
-        <w:ind w:left="5040" w:hanging="480"/>
-      </w:pPr>
-    </w:lvl>
-    <w:lvl w:ilvl="7">
-      <w:start w:val="1"/>
-      <w:numFmt w:val="decimal"/>
-      <w:lvlText w:val="%8)"/>
-      <w:lvlJc w:val="left"/>
-      <w:pPr>
-        <w:ind w:left="5760" w:hanging="480"/>
-      </w:pPr>
-    </w:lvl>
-    <w:lvl w:ilvl="8">
-      <w:start w:val="1"/>
-      <w:numFmt w:val="decimal"/>
-      <w:lvlText w:val="%9)"/>
-      <w:lvlJc w:val="left"/>
-      <w:pPr>
-        <w:ind w:left="6480" w:hanging="480"/>
-      </w:pPr>
-    </w:lvl>
-  </w:abstractNum>
-  <w:abstractNum w:abstractNumId="99422">
-    <w:nsid w:val="A99422"/>
-    <w:multiLevelType w:val="multilevel"/>
-    <w:lvl w:ilvl="0">
-      <w:start w:val="2"/>
-      <w:numFmt w:val="decimal"/>
-      <w:lvlText w:val="%1)"/>
-      <w:lvlJc w:val="left"/>
-      <w:pPr>
-        <w:ind w:left="720" w:hanging="480"/>
-      </w:pPr>
-    </w:lvl>
-    <w:lvl w:ilvl="1">
-      <w:start w:val="2"/>
-      <w:numFmt w:val="decimal"/>
-      <w:lvlText w:val="%2)"/>
-      <w:lvlJc w:val="left"/>
-      <w:pPr>
-        <w:ind w:left="1440" w:hanging="480"/>
-      </w:pPr>
-    </w:lvl>
-    <w:lvl w:ilvl="2">
-      <w:start w:val="2"/>
-      <w:numFmt w:val="decimal"/>
-      <w:lvlText w:val="%3)"/>
-      <w:lvlJc w:val="left"/>
-      <w:pPr>
-        <w:ind w:left="2160" w:hanging="480"/>
-      </w:pPr>
-    </w:lvl>
-    <w:lvl w:ilvl="3">
-      <w:start w:val="2"/>
-      <w:numFmt w:val="decimal"/>
-      <w:lvlText w:val="%4)"/>
-      <w:lvlJc w:val="left"/>
-      <w:pPr>
-        <w:ind w:left="2880" w:hanging="480"/>
-      </w:pPr>
-    </w:lvl>
-    <w:lvl w:ilvl="4">
-      <w:start w:val="2"/>
-      <w:numFmt w:val="decimal"/>
-      <w:lvlText w:val="%5)"/>
-      <w:lvlJc w:val="left"/>
-      <w:pPr>
-        <w:ind w:left="3600" w:hanging="480"/>
-      </w:pPr>
-    </w:lvl>
-    <w:lvl w:ilvl="5">
-      <w:start w:val="2"/>
-      <w:numFmt w:val="decimal"/>
-      <w:lvlText w:val="%6)"/>
-      <w:lvlJc w:val="left"/>
-      <w:pPr>
-        <w:ind w:left="4320" w:hanging="480"/>
-      </w:pPr>
-    </w:lvl>
-    <w:lvl w:ilvl="6">
-      <w:start w:val="2"/>
-      <w:numFmt w:val="decimal"/>
-      <w:lvlText w:val="%7)"/>
-      <w:lvlJc w:val="left"/>
-      <w:pPr>
-        <w:ind w:left="5040" w:hanging="480"/>
-      </w:pPr>
-    </w:lvl>
-    <w:lvl w:ilvl="7">
-      <w:start w:val="2"/>
-      <w:numFmt w:val="decimal"/>
-      <w:lvlText w:val="%8)"/>
-      <w:lvlJc w:val="left"/>
-      <w:pPr>
-        <w:ind w:left="5760" w:hanging="480"/>
-      </w:pPr>
-    </w:lvl>
-    <w:lvl w:ilvl="8">
-      <w:start w:val="2"/>
-      <w:numFmt w:val="decimal"/>
-      <w:lvlText w:val="%9)"/>
-      <w:lvlJc w:val="left"/>
-      <w:pPr>
-        <w:ind w:left="6480" w:hanging="480"/>
-      </w:pPr>
-    </w:lvl>
-  </w:abstractNum>
   <w:num w:numId="1">
     <w:abstractNumId w:val="10"/>
   </w:num>
@@ -1710,66 +1632,6 @@
   </w:num>
   <w:num w:numId="1002">
     <w:abstractNumId w:val="991"/>
-  </w:num>
-  <w:num w:numId="1003">
-    <w:abstractNumId w:val="99421"/>
-    <w:lvlOverride w:ilvl="0">
-      <w:startOverride w:val="1"/>
-    </w:lvlOverride>
-    <w:lvlOverride w:ilvl="1">
-      <w:startOverride w:val="1"/>
-    </w:lvlOverride>
-    <w:lvlOverride w:ilvl="2">
-      <w:startOverride w:val="1"/>
-    </w:lvlOverride>
-    <w:lvlOverride w:ilvl="3">
-      <w:startOverride w:val="1"/>
-    </w:lvlOverride>
-    <w:lvlOverride w:ilvl="4">
-      <w:startOverride w:val="1"/>
-    </w:lvlOverride>
-    <w:lvlOverride w:ilvl="5">
-      <w:startOverride w:val="1"/>
-    </w:lvlOverride>
-    <w:lvlOverride w:ilvl="6">
-      <w:startOverride w:val="1"/>
-    </w:lvlOverride>
-    <w:lvlOverride w:ilvl="7">
-      <w:startOverride w:val="1"/>
-    </w:lvlOverride>
-    <w:lvlOverride w:ilvl="8">
-      <w:startOverride w:val="1"/>
-    </w:lvlOverride>
-  </w:num>
-  <w:num w:numId="1004">
-    <w:abstractNumId w:val="99422"/>
-    <w:lvlOverride w:ilvl="0">
-      <w:startOverride w:val="2"/>
-    </w:lvlOverride>
-    <w:lvlOverride w:ilvl="1">
-      <w:startOverride w:val="2"/>
-    </w:lvlOverride>
-    <w:lvlOverride w:ilvl="2">
-      <w:startOverride w:val="2"/>
-    </w:lvlOverride>
-    <w:lvlOverride w:ilvl="3">
-      <w:startOverride w:val="2"/>
-    </w:lvlOverride>
-    <w:lvlOverride w:ilvl="4">
-      <w:startOverride w:val="2"/>
-    </w:lvlOverride>
-    <w:lvlOverride w:ilvl="5">
-      <w:startOverride w:val="2"/>
-    </w:lvlOverride>
-    <w:lvlOverride w:ilvl="6">
-      <w:startOverride w:val="2"/>
-    </w:lvlOverride>
-    <w:lvlOverride w:ilvl="7">
-      <w:startOverride w:val="2"/>
-    </w:lvlOverride>
-    <w:lvlOverride w:ilvl="8">
-      <w:startOverride w:val="2"/>
-    </w:lvlOverride>
   </w:num>
 </w:numbering>
 </file>

</xml_diff>

<commit_message>
Rendered documents following latest changes
</commit_message>
<xml_diff>
--- a/_policy_documents/auto-generated/Form_ConflictofInterest_v0.2.docx
+++ b/_policy_documents/auto-generated/Form_ConflictofInterest_v0.2.docx
@@ -624,6 +624,29 @@
       </w:tr>
     </w:tbl>
     <w:bookmarkEnd w:id="22"/>
+    <w:bookmarkStart w:id="24" w:name="linked-documents"/>
+    <w:p>
+      <w:pPr>
+        <w:pStyle w:val="Heading1"/>
+      </w:pPr>
+      <w:r>
+        <w:t xml:space="preserve">Linked Documents</w:t>
+      </w:r>
+    </w:p>
+    <w:p>
+      <w:pPr>
+        <w:pStyle w:val="FirstParagraph"/>
+      </w:pPr>
+      <w:hyperlink r:id="rId23">
+        <w:r>
+          <w:rPr>
+            <w:rStyle w:val="Hyperlink"/>
+          </w:rPr>
+          <w:t xml:space="preserve">Conflict of Interest Policy</w:t>
+        </w:r>
+      </w:hyperlink>
+    </w:p>
+    <w:bookmarkEnd w:id="24"/>
     <w:sectPr>
       <w:headerReference r:id="rId9" w:type="default"/>
       <w:pgSz w:h="15840" w:w="12240"/>

</xml_diff>